<commit_message>
Links of components are corrected.
</commit_message>
<xml_diff>
--- a/Gorkem/diode_heatsink_selection.docx
+++ b/Gorkem/diode_heatsink_selection.docx
@@ -18,7 +18,38 @@
       </w:r>
     </w:p>
     <w:p>
+      <w:r>
+        <w:t>From:</w:t>
+      </w:r>
+      <w:bookmarkStart w:id="0" w:name="_GoBack"/>
+      <w:bookmarkEnd w:id="0"/>
+    </w:p>
+    <w:p>
       <w:hyperlink r:id="rId4" w:history="1">
+        <w:r>
+          <w:rPr>
+            <w:rStyle w:val="Kpr"/>
+          </w:rPr>
+          <w:t>https://www.mouser.com.tr/Semiconductors/Discrete-Semiconductors/Diodes-Rectifiers/Rectifiers/_/N-ax1mb?P=1z0z80dZ1yuoc5pZ1yopdgy</w:t>
+        </w:r>
+      </w:hyperlink>
+    </w:p>
+    <w:p>
+      <w:r>
+        <w:t>Mouser Part No</w:t>
+      </w:r>
+      <w:r>
+        <w:t xml:space="preserve"> </w:t>
+      </w:r>
+      <w:r>
+        <w:t>512-S2G</w:t>
+      </w:r>
+      <w:r>
+        <w:t>:</w:t>
+      </w:r>
+    </w:p>
+    <w:p>
+      <w:hyperlink r:id="rId5" w:history="1">
         <w:r>
           <w:rPr>
             <w:rStyle w:val="Kpr"/>
@@ -52,7 +83,35 @@
       </w:r>
     </w:p>
     <w:p>
-      <w:hyperlink r:id="rId5" w:history="1">
+      <w:r>
+        <w:t>from:</w:t>
+      </w:r>
+    </w:p>
+    <w:p>
+      <w:hyperlink r:id="rId6" w:history="1">
+        <w:r>
+          <w:rPr>
+            <w:rStyle w:val="Kpr"/>
+          </w:rPr>
+          <w:t>https://www.digikey.com/en/products/filter/thermal-heat-sinks/219?s=N4IgjCBcoMwKwHYqgMZQGYEMA2BnApgDQgD2UA2iACxgxUAMMIxNdcAbCALrEAOALlBABlfgCcAlgDsA5iAC%2B84gCYKIABb5M-AAS5pAa27FO0EBIAmQsAE4mfQZBHjpc4vwCevfEMy40ikA</w:t>
+        </w:r>
+      </w:hyperlink>
+    </w:p>
+    <w:p>
+      <w:r>
+        <w:t>V-1100-SMD/B-L</w:t>
+      </w:r>
+      <w:r>
+        <w:t>:</w:t>
+      </w:r>
+    </w:p>
+    <w:p>
+      <w:pPr>
+        <w:rPr>
+          <w:rStyle w:val="Kpr"/>
+        </w:rPr>
+      </w:pPr>
+      <w:hyperlink r:id="rId7" w:history="1">
         <w:r>
           <w:rPr>
             <w:rStyle w:val="Kpr"/>
@@ -61,6 +120,7 @@
         </w:r>
       </w:hyperlink>
     </w:p>
+    <w:p/>
     <w:p>
       <w:pPr>
         <w:rPr>
@@ -142,8 +202,6 @@
         </w:rPr>
         <w:t>, 0.46 dollar</w:t>
       </w:r>
-      <w:bookmarkStart w:id="0" w:name="_GoBack"/>
-      <w:bookmarkEnd w:id="0"/>
     </w:p>
     <w:p/>
     <w:p/>

</xml_diff>